<commit_message>
supprimer template par defaut
</commit_message>
<xml_diff>
--- a/6_rxjs_et_angular/mes_notes.docx
+++ b/6_rxjs_et_angular/mes_notes.docx
@@ -987,6 +987,24 @@
         </w:r>
       </w:hyperlink>
     </w:p>
+    <w:p/>
+    <w:p>
+      <w:pPr>
+        <w:pStyle w:val="MonTitre1"/>
+      </w:pPr>
+      <w:r>
+        <w:t xml:space="preserve">Comment créer et gérer un Observer et un </w:t>
+      </w:r>
+      <w:proofErr w:type="spellStart"/>
+      <w:r>
+        <w:t>Subscriber</w:t>
+      </w:r>
+      <w:proofErr w:type="spellEnd"/>
+      <w:r>
+        <w:t xml:space="preserve"> ?</w:t>
+      </w:r>
+    </w:p>
+    <w:p/>
     <w:p/>
     <w:p/>
     <w:sectPr>

</xml_diff>